<commit_message>
update NeuroCluster.py to be compatible with updated package versions
</commit_message>
<xml_diff>
--- a/paper/NeuroCluster_V2_CM.docx
+++ b/paper/NeuroCluster_V2_CM.docx
@@ -95,31 +95,7 @@
         <w:rPr>
           <w:rFonts w:ascii="Arial" w:hAnsi="Arial" w:cs="Arial"/>
         </w:rPr>
-        <w:t xml:space="preserve">Interpreting neurophysiological signals related to </w:t>
-      </w:r>
-      <w:r>
-        <w:rPr>
-          <w:rFonts w:ascii="Arial" w:hAnsi="Arial" w:cs="Arial"/>
-        </w:rPr>
-        <w:t>continuous, time-varying cognitive variables</w:t>
-      </w:r>
-      <w:r>
-        <w:rPr>
-          <w:rFonts w:ascii="Arial" w:hAnsi="Arial" w:cs="Arial"/>
-        </w:rPr>
-        <w:t xml:space="preserve"> is a fundamental goal of </w:t>
-      </w:r>
-      <w:r>
-        <w:rPr>
-          <w:rFonts w:ascii="Arial" w:hAnsi="Arial" w:cs="Arial"/>
-        </w:rPr>
-        <w:t xml:space="preserve">cognitive and </w:t>
-      </w:r>
-      <w:r>
-        <w:rPr>
-          <w:rFonts w:ascii="Arial" w:hAnsi="Arial" w:cs="Arial"/>
-        </w:rPr>
-        <w:t xml:space="preserve">systems neuroscience. With the advent of new biotechnologies and neurosurgical practices, large-scale human (and animal) intracranial electrophysiological recordings are becoming widely accessible. However, classic statistical methods for analyzing event-related time series data are ill-equipped to manage the high dimensionality and complex dependencies in datasets from multi-region human </w:t>
+        <w:t xml:space="preserve">Interpreting neurophysiological signals related to continuous, time-varying cognitive variables is a fundamental goal of cognitive and systems neuroscience. With the advent of new biotechnologies and neurosurgical practices, large-scale human (and animal) intracranial electrophysiological recordings are becoming widely accessible. However, classic statistical methods for analyzing event-related time series data are ill-equipped to manage the high dimensionality and complex dependencies in datasets from multi-region human </w:t>
       </w:r>
       <w:r>
         <w:rPr>
@@ -137,27 +113,143 @@
         <w:rPr>
           <w:rFonts w:ascii="Arial" w:hAnsi="Arial" w:cs="Arial"/>
         </w:rPr>
-        <w:t xml:space="preserve"> (</w:t>
+        <w:t xml:space="preserve"> (iEEG)</w:t>
+      </w:r>
+      <w:r>
+        <w:rPr>
+          <w:rFonts w:ascii="Arial" w:hAnsi="Arial" w:cs="Arial"/>
+        </w:rPr>
+        <w:t xml:space="preserve"> containing simultaneous local field potential recordings from 100s of channels, in conjunction with complex data from human behavioral experiments. Field potential data is inherently multi-dimensional, reflecting the frequency, power, and phase of neuronal oscillations.</w:t>
+      </w:r>
+      <w:r>
+        <w:rPr>
+          <w:rFonts w:ascii="Arial" w:hAnsi="Arial" w:cs="Arial"/>
+        </w:rPr>
+        <w:t xml:space="preserve"> </w:t>
+      </w:r>
+      <w:r>
+        <w:rPr>
+          <w:rFonts w:ascii="Arial" w:hAnsi="Arial" w:cs="Arial"/>
+        </w:rPr>
+        <w:t xml:space="preserve">Behavioral signals, which reflect experimental conditions, participant actions, or underlying cognitive processes, are often continuous and vary over time. These signals can be directly linked to neural activity, offering a dynamic way to study brain-behavior relationships. For instance, computational cognitive models generate trial-by-trial </w:t>
+      </w:r>
+      <w:r>
+        <w:rPr>
+          <w:rFonts w:ascii="Arial" w:hAnsi="Arial" w:cs="Arial"/>
+        </w:rPr>
+        <w:t>predictors of neural activity</w:t>
+      </w:r>
+      <w:r>
+        <w:rPr>
+          <w:rFonts w:ascii="Arial" w:hAnsi="Arial" w:cs="Arial"/>
+        </w:rPr>
+        <w:t>, such as reward prediction errors</w:t>
+      </w:r>
+      <w:r>
+        <w:rPr>
+          <w:rFonts w:ascii="Arial" w:hAnsi="Arial" w:cs="Arial"/>
+        </w:rPr>
+        <w:t xml:space="preserve"> (RPEs; </w:t>
       </w:r>
       <w:proofErr w:type="spellStart"/>
       <w:r>
         <w:rPr>
           <w:rFonts w:ascii="Arial" w:hAnsi="Arial" w:cs="Arial"/>
         </w:rPr>
-        <w:t>iEEG</w:t>
+        <w:t>O’Doherty</w:t>
       </w:r>
       <w:proofErr w:type="spellEnd"/>
       <w:r>
         <w:rPr>
           <w:rFonts w:ascii="Arial" w:hAnsi="Arial" w:cs="Arial"/>
         </w:rPr>
-        <w:t>)</w:t>
-      </w:r>
-      <w:r>
-        <w:rPr>
-          <w:rFonts w:ascii="Arial" w:hAnsi="Arial" w:cs="Arial"/>
-        </w:rPr>
-        <w:t xml:space="preserve"> containing simultaneous local field potential recordings from 100s of channels, in conjunction with complex data from human behavioral experiments. Field potential data is inherently multi-dimensional, reflecting the frequency, power, and phase of neuronal oscillations.</w:t>
+        <w:t xml:space="preserve"> et al. (2007))</w:t>
+      </w:r>
+      <w:r>
+        <w:rPr>
+          <w:rFonts w:ascii="Arial" w:hAnsi="Arial" w:cs="Arial"/>
+        </w:rPr>
+        <w:t>. These continuous predictors help to model and understand the neural basis of complex behaviors observed in human experiments</w:t>
+      </w:r>
+      <w:r>
+        <w:rPr>
+          <w:rFonts w:ascii="Arial" w:hAnsi="Arial" w:cs="Arial"/>
+        </w:rPr>
+        <w:t xml:space="preserve"> (Pan et al., 2024)</w:t>
+      </w:r>
+      <w:r>
+        <w:rPr>
+          <w:rFonts w:ascii="Arial" w:hAnsi="Arial" w:cs="Arial"/>
+        </w:rPr>
+        <w:t xml:space="preserve">. </w:t>
+      </w:r>
+      <w:r>
+        <w:rPr>
+          <w:rFonts w:ascii="Arial" w:hAnsi="Arial" w:cs="Arial"/>
+        </w:rPr>
+        <w:t xml:space="preserve">Bridging neurophysiological recordings and complex behavioral analysis is crucial for understanding the neurophysiological mechanisms facilitating complex behaviors. However, the complexity of these recordings presents a significant challenge for neuroscientists using model-based analyses to uncover the neurophysiological signatures of these processes. </w:t>
+      </w:r>
+      <w:proofErr w:type="spellStart"/>
+      <w:r>
+        <w:rPr>
+          <w:rFonts w:ascii="Arial" w:hAnsi="Arial" w:cs="Arial"/>
+        </w:rPr>
+        <w:t>NeuroCluster</w:t>
+      </w:r>
+      <w:proofErr w:type="spellEnd"/>
+      <w:r>
+        <w:rPr>
+          <w:rFonts w:ascii="Arial" w:hAnsi="Arial" w:cs="Arial"/>
+        </w:rPr>
+        <w:t xml:space="preserve"> is amenable to model-free hypotheses as well, as continuous experimental (i.e., perceptual noise; </w:t>
+      </w:r>
+      <w:r>
+        <w:rPr>
+          <w:rFonts w:ascii="Arial" w:hAnsi="Arial" w:cs="Arial"/>
+        </w:rPr>
+        <w:t>Bang &amp; Fleming (2018)</w:t>
+      </w:r>
+      <w:r>
+        <w:rPr>
+          <w:rFonts w:ascii="Arial" w:hAnsi="Arial" w:cs="Arial"/>
+        </w:rPr>
+        <w:t xml:space="preserve">) or behavioral (i.e., mood ratings; </w:t>
+      </w:r>
+      <w:r>
+        <w:rPr>
+          <w:rFonts w:ascii="Arial" w:hAnsi="Arial" w:cs="Arial"/>
+        </w:rPr>
+        <w:t>Blain &amp; Rutledge (2020)</w:t>
+      </w:r>
+      <w:r>
+        <w:rPr>
+          <w:rFonts w:ascii="Arial" w:hAnsi="Arial" w:cs="Arial"/>
+        </w:rPr>
+        <w:t>) may be tested for their ability to predict neural activity using the same statistical approach.</w:t>
+      </w:r>
+    </w:p>
+    <w:p>
+      <w:pPr>
+        <w:jc w:val="both"/>
+        <w:rPr>
+          <w:rFonts w:ascii="Arial" w:hAnsi="Arial" w:cs="Arial"/>
+        </w:rPr>
+      </w:pPr>
+    </w:p>
+    <w:p>
+      <w:pPr>
+        <w:jc w:val="both"/>
+        <w:rPr>
+          <w:rFonts w:ascii="Arial" w:hAnsi="Arial" w:cs="Arial"/>
+        </w:rPr>
+      </w:pPr>
+      <w:r>
+        <w:rPr>
+          <w:rFonts w:ascii="Arial" w:hAnsi="Arial" w:cs="Arial"/>
+          <w:b/>
+          <w:bCs/>
+        </w:rPr>
+        <w:t># Statement of Need</w:t>
       </w:r>
       <w:r>
         <w:rPr>
@@ -165,91 +257,61 @@
         </w:rPr>
         <w:t xml:space="preserve"> </w:t>
       </w:r>
-      <w:r>
-        <w:rPr>
-          <w:rFonts w:ascii="Arial" w:hAnsi="Arial" w:cs="Arial"/>
-        </w:rPr>
-        <w:t xml:space="preserve">Behavioral signals, which reflect experimental conditions, participant actions, or underlying cognitive processes, are often continuous and vary over time. These signals can be directly linked to neural activity, offering a dynamic way to study brain-behavior relationships. For instance, computational cognitive models generate trial-by-trial </w:t>
-      </w:r>
-      <w:r>
-        <w:rPr>
-          <w:rFonts w:ascii="Arial" w:hAnsi="Arial" w:cs="Arial"/>
-        </w:rPr>
-        <w:t>predictors of neural activity</w:t>
-      </w:r>
-      <w:r>
-        <w:rPr>
-          <w:rFonts w:ascii="Arial" w:hAnsi="Arial" w:cs="Arial"/>
-        </w:rPr>
-        <w:t>, such as reward prediction errors</w:t>
-      </w:r>
-      <w:r>
-        <w:rPr>
-          <w:rFonts w:ascii="Arial" w:hAnsi="Arial" w:cs="Arial"/>
-        </w:rPr>
-        <w:t xml:space="preserve"> (RPEs; </w:t>
-      </w:r>
+    </w:p>
+    <w:p>
+      <w:pPr>
+        <w:jc w:val="both"/>
+        <w:rPr>
+          <w:rFonts w:ascii="Arial" w:hAnsi="Arial" w:cs="Arial"/>
+        </w:rPr>
+      </w:pPr>
       <w:proofErr w:type="spellStart"/>
       <w:r>
         <w:rPr>
           <w:rFonts w:ascii="Arial" w:hAnsi="Arial" w:cs="Arial"/>
         </w:rPr>
-        <w:t>O’Doherty</w:t>
+        <w:t>NeuroCluster</w:t>
       </w:r>
       <w:proofErr w:type="spellEnd"/>
       <w:r>
         <w:rPr>
           <w:rFonts w:ascii="Arial" w:hAnsi="Arial" w:cs="Arial"/>
         </w:rPr>
-        <w:t xml:space="preserve"> et al. (2007))</w:t>
-      </w:r>
-      <w:r>
-        <w:rPr>
-          <w:rFonts w:ascii="Arial" w:hAnsi="Arial" w:cs="Arial"/>
-        </w:rPr>
-        <w:t>. These continuous predictors help to model and understand the neural basis of complex behaviors observed in human experiments</w:t>
-      </w:r>
-      <w:r>
-        <w:rPr>
-          <w:rFonts w:ascii="Arial" w:hAnsi="Arial" w:cs="Arial"/>
-        </w:rPr>
-        <w:t xml:space="preserve"> (Pan et al., 2024)</w:t>
-      </w:r>
-      <w:r>
-        <w:rPr>
-          <w:rFonts w:ascii="Arial" w:hAnsi="Arial" w:cs="Arial"/>
-        </w:rPr>
-        <w:t>.</w:t>
-      </w:r>
-      <w:r>
-        <w:rPr>
-          <w:rFonts w:ascii="Arial" w:hAnsi="Arial" w:cs="Arial"/>
-        </w:rPr>
-        <w:t xml:space="preserve"> </w:t>
-      </w:r>
-      <w:r>
-        <w:rPr>
-          <w:rFonts w:ascii="Arial" w:hAnsi="Arial" w:cs="Arial"/>
-        </w:rPr>
-        <w:t xml:space="preserve">Bridging neurophysiological recordings and complex behavioral analysis is crucial for understanding </w:t>
-      </w:r>
-      <w:r>
-        <w:rPr>
-          <w:rFonts w:ascii="Arial" w:hAnsi="Arial" w:cs="Arial"/>
-        </w:rPr>
-        <w:t>the neurophysiological mechanisms facilitating complex behaviors</w:t>
-      </w:r>
-      <w:r>
-        <w:rPr>
-          <w:rFonts w:ascii="Arial" w:hAnsi="Arial" w:cs="Arial"/>
-        </w:rPr>
-        <w:t xml:space="preserve">. However, the complexity of these recordings presents a significant challenge for neuroscientists using model-based analyses to uncover the neurophysiological signatures of these processes. </w:t>
+        <w:t xml:space="preserve"> is an open-source Python-based method for time-series analyses of continuous behavioral variables related to neural data which contributes to existing body of tools for analyzing neuroscience data (cite FOOOF, MNE, </w:t>
       </w:r>
       <w:proofErr w:type="spellStart"/>
       <w:r>
         <w:rPr>
           <w:rFonts w:ascii="Arial" w:hAnsi="Arial" w:cs="Arial"/>
         </w:rPr>
+        <w:t>eBOSC</w:t>
+      </w:r>
+      <w:proofErr w:type="spellEnd"/>
+      <w:r>
+        <w:rPr>
+          <w:rFonts w:ascii="Arial" w:hAnsi="Arial" w:cs="Arial"/>
+        </w:rPr>
+        <w:t>). This approach has been developed specifically for LFP recordings and can be used in conjunction with existing toolboxes, including MNE, which provides functionality for neural data preprocessing. Python tools like </w:t>
+      </w:r>
+      <w:proofErr w:type="spellStart"/>
+      <w:r>
+        <w:rPr>
+          <w:rFonts w:ascii="Arial" w:hAnsi="Arial" w:cs="Arial"/>
+        </w:rPr>
+        <w:t>mne.stats.permutation_cluster_test</w:t>
+      </w:r>
+      <w:proofErr w:type="spellEnd"/>
+      <w:r>
+        <w:rPr>
+          <w:rFonts w:ascii="Arial" w:hAnsi="Arial" w:cs="Arial"/>
+        </w:rPr>
+        <w:t xml:space="preserve"> use non-parametric permutation methods to identify significant clusters in time-frequency power estimates for discrete group comparisons. In contrast, </w:t>
+      </w:r>
+      <w:proofErr w:type="spellStart"/>
+      <w:r>
+        <w:rPr>
+          <w:rFonts w:ascii="Arial" w:hAnsi="Arial" w:cs="Arial"/>
+        </w:rPr>
         <w:t>NeuroCluster</w:t>
       </w:r>
       <w:proofErr w:type="spellEnd"/>
@@ -257,181 +319,7 @@
         <w:rPr>
           <w:rFonts w:ascii="Arial" w:hAnsi="Arial" w:cs="Arial"/>
         </w:rPr>
-        <w:t xml:space="preserve"> is amenable to model-free hypotheses as well, as continuous experimental (i.e., perceptual noise; </w:t>
-      </w:r>
-      <w:r>
-        <w:rPr>
-          <w:rFonts w:ascii="Arial" w:hAnsi="Arial" w:cs="Arial"/>
-        </w:rPr>
-        <w:t>Bang &amp; Fleming (2018)</w:t>
-      </w:r>
-      <w:r>
-        <w:rPr>
-          <w:rFonts w:ascii="Arial" w:hAnsi="Arial" w:cs="Arial"/>
-        </w:rPr>
-        <w:t xml:space="preserve">) or behavioral (i.e., mood ratings; </w:t>
-      </w:r>
-      <w:r>
-        <w:rPr>
-          <w:rFonts w:ascii="Arial" w:hAnsi="Arial" w:cs="Arial"/>
-        </w:rPr>
-        <w:t>Blain &amp; Rutledge (2020)</w:t>
-      </w:r>
-      <w:r>
-        <w:rPr>
-          <w:rFonts w:ascii="Arial" w:hAnsi="Arial" w:cs="Arial"/>
-        </w:rPr>
-        <w:t>) may be tested for their ability to predict neural activity using the same statistical approach.</w:t>
-      </w:r>
-    </w:p>
-    <w:p>
-      <w:pPr>
-        <w:jc w:val="both"/>
-        <w:rPr>
-          <w:rFonts w:ascii="Arial" w:hAnsi="Arial" w:cs="Arial"/>
-        </w:rPr>
-      </w:pPr>
-    </w:p>
-    <w:p>
-      <w:pPr>
-        <w:jc w:val="both"/>
-        <w:rPr>
-          <w:rFonts w:ascii="Arial" w:hAnsi="Arial" w:cs="Arial"/>
-        </w:rPr>
-      </w:pPr>
-      <w:r>
-        <w:rPr>
-          <w:rFonts w:ascii="Arial" w:hAnsi="Arial" w:cs="Arial"/>
-          <w:b/>
-          <w:bCs/>
-        </w:rPr>
-        <w:t># Statement of Need</w:t>
-      </w:r>
-      <w:r>
-        <w:rPr>
-          <w:rFonts w:ascii="Arial" w:hAnsi="Arial" w:cs="Arial"/>
-        </w:rPr>
-        <w:t xml:space="preserve"> </w:t>
-      </w:r>
-    </w:p>
-    <w:p>
-      <w:pPr>
-        <w:jc w:val="both"/>
-        <w:rPr>
-          <w:rFonts w:ascii="Arial" w:hAnsi="Arial" w:cs="Arial"/>
-        </w:rPr>
-      </w:pPr>
-      <w:proofErr w:type="spellStart"/>
-      <w:r>
-        <w:rPr>
-          <w:rFonts w:ascii="Arial" w:hAnsi="Arial" w:cs="Arial"/>
-        </w:rPr>
-        <w:t>NeuroCluster</w:t>
-      </w:r>
-      <w:proofErr w:type="spellEnd"/>
-      <w:r>
-        <w:rPr>
-          <w:rFonts w:ascii="Arial" w:hAnsi="Arial" w:cs="Arial"/>
-        </w:rPr>
-        <w:t xml:space="preserve"> is an open-source Python-based method for time-series analyses of continuous behavioral variables related to neural data</w:t>
-      </w:r>
-      <w:r>
-        <w:rPr>
-          <w:rFonts w:ascii="Arial" w:hAnsi="Arial" w:cs="Arial"/>
-        </w:rPr>
-        <w:t xml:space="preserve"> which contributes to existing body of tools for analyzing neuroscience data (cite FOOOF, MNE, </w:t>
-      </w:r>
-      <w:proofErr w:type="spellStart"/>
-      <w:r>
-        <w:rPr>
-          <w:rFonts w:ascii="Arial" w:hAnsi="Arial" w:cs="Arial"/>
-        </w:rPr>
-        <w:t>eBOSC</w:t>
-      </w:r>
-      <w:proofErr w:type="spellEnd"/>
-      <w:r>
-        <w:rPr>
-          <w:rFonts w:ascii="Arial" w:hAnsi="Arial" w:cs="Arial"/>
-        </w:rPr>
-        <w:t>)</w:t>
-      </w:r>
-      <w:r>
-        <w:rPr>
-          <w:rFonts w:ascii="Arial" w:hAnsi="Arial" w:cs="Arial"/>
-        </w:rPr>
-        <w:t xml:space="preserve">. This approach has been developed specifically for LFP recordings and can be used in conjunction with existing toolboxes, including MNE, which provides functionality for </w:t>
-      </w:r>
-      <w:r>
-        <w:rPr>
-          <w:rFonts w:ascii="Arial" w:hAnsi="Arial" w:cs="Arial"/>
-        </w:rPr>
-        <w:t xml:space="preserve">neural </w:t>
-      </w:r>
-      <w:r>
-        <w:rPr>
-          <w:rFonts w:ascii="Arial" w:hAnsi="Arial" w:cs="Arial"/>
-        </w:rPr>
-        <w:t>data preprocessing. Python tools like </w:t>
-      </w:r>
-      <w:proofErr w:type="spellStart"/>
-      <w:proofErr w:type="gramStart"/>
-      <w:r>
-        <w:rPr>
-          <w:rFonts w:ascii="Arial" w:hAnsi="Arial" w:cs="Arial"/>
-        </w:rPr>
-        <w:t>mne.stats</w:t>
-      </w:r>
-      <w:proofErr w:type="gramEnd"/>
-      <w:r>
-        <w:rPr>
-          <w:rFonts w:ascii="Arial" w:hAnsi="Arial" w:cs="Arial"/>
-        </w:rPr>
-        <w:t>.permutation_cluster_test</w:t>
-      </w:r>
-      <w:proofErr w:type="spellEnd"/>
-      <w:r>
-        <w:rPr>
-          <w:rFonts w:ascii="Arial" w:hAnsi="Arial" w:cs="Arial"/>
-        </w:rPr>
-        <w:t xml:space="preserve"> use non-parametric permutation methods to identify significant clusters in time-frequency power estimates for discrete group comparisons. In contrast, </w:t>
-      </w:r>
-      <w:proofErr w:type="spellStart"/>
-      <w:r>
-        <w:rPr>
-          <w:rFonts w:ascii="Arial" w:hAnsi="Arial" w:cs="Arial"/>
-        </w:rPr>
-        <w:t>NeuroCluster</w:t>
-      </w:r>
-      <w:proofErr w:type="spellEnd"/>
-      <w:r>
-        <w:rPr>
-          <w:rFonts w:ascii="Arial" w:hAnsi="Arial" w:cs="Arial"/>
-        </w:rPr>
-        <w:t xml:space="preserve"> introduces a novel approach for non-parametric cluster-based identification of electrophysiological activation related to continuous behavioral variables across time and frequency domains in LFP recordings. It also supports multivariate analysis by incorporating multiple predictors to model neural activity</w:t>
-      </w:r>
-      <w:r>
-        <w:rPr>
-          <w:rFonts w:ascii="Arial" w:hAnsi="Arial" w:cs="Arial"/>
-        </w:rPr>
-        <w:t>. By operationalizing latent cognitive processes, c</w:t>
-      </w:r>
-      <w:r>
-        <w:rPr>
-          <w:rFonts w:ascii="Arial" w:hAnsi="Arial" w:cs="Arial"/>
-        </w:rPr>
-        <w:t>omputational cognitive models provid</w:t>
-      </w:r>
-      <w:r>
-        <w:rPr>
-          <w:rFonts w:ascii="Arial" w:hAnsi="Arial" w:cs="Arial"/>
-        </w:rPr>
-        <w:t>e</w:t>
-      </w:r>
-      <w:r>
-        <w:rPr>
-          <w:rFonts w:ascii="Arial" w:hAnsi="Arial" w:cs="Arial"/>
-        </w:rPr>
-        <w:t xml:space="preserve"> trial-by-trial continuous predictors of neural activity based on participants’ demonstrated behavior and the cognitive processes thought to underpin them</w:t>
+        <w:t xml:space="preserve"> introduces a novel approach for non-parametric cluster-based identification of electrophysiological activation related to continuous behavioral variables across time and frequency domains in LFP recordings. It also supports multivariate analysis by incorporating multiple predictors to model neural activity. By operationalizing latent cognitive processes, computational cognitive models provide trial-by-trial continuous predictors of neural activity based on participants’ demonstrated behavior and the cognitive processes thought to underpin them</w:t>
       </w:r>
       <w:r>
         <w:rPr>
@@ -1062,7 +950,7 @@
           <w:noProof/>
         </w:rPr>
         <w:drawing>
-          <wp:anchor distT="0" distB="0" distL="114300" distR="114300" simplePos="0" relativeHeight="251658240" behindDoc="0" locked="0" layoutInCell="1" allowOverlap="1" wp14:anchorId="5CB66282" wp14:editId="0D43EF25">
+          <wp:anchor distT="0" distB="0" distL="114300" distR="114300" simplePos="0" relativeHeight="251658240" behindDoc="0" locked="0" layoutInCell="1" allowOverlap="1" wp14:anchorId="5CB66282" wp14:editId="3D92EC77">
             <wp:simplePos x="0" y="0"/>
             <wp:positionH relativeFrom="column">
               <wp:posOffset>1718945</wp:posOffset>
@@ -1238,21 +1126,7 @@
         <w:rPr>
           <w:rFonts w:ascii="Arial" w:hAnsi="Arial" w:cs="Arial"/>
         </w:rPr>
-        <w:t xml:space="preserve">In these example data, we are testing the hypothesis that RPEs are significantly encoded in the electrophysiological signal from a given </w:t>
-      </w:r>
-      <w:proofErr w:type="spellStart"/>
-      <w:r>
-        <w:rPr>
-          <w:rFonts w:ascii="Arial" w:hAnsi="Arial" w:cs="Arial"/>
-        </w:rPr>
-        <w:t>iEEG</w:t>
-      </w:r>
-      <w:proofErr w:type="spellEnd"/>
-      <w:r>
-        <w:rPr>
-          <w:rFonts w:ascii="Arial" w:hAnsi="Arial" w:cs="Arial"/>
-        </w:rPr>
-        <w:t xml:space="preserve"> channel. </w:t>
+        <w:t xml:space="preserve">In these example data, we are testing the hypothesis that RPEs are significantly encoded in the electrophysiological signal from a given iEEG channel. </w:t>
       </w:r>
     </w:p>
     <w:p/>
@@ -1357,55 +1231,7 @@
         <w:rPr>
           <w:rFonts w:ascii="Arial" w:hAnsi="Arial" w:cs="Arial"/>
         </w:rPr>
-        <w:t>perform a linear univariate (or multivariate) regression using behaviorally-derived independent variables</w:t>
-      </w:r>
-      <w:r>
-        <w:rPr>
-          <w:rFonts w:ascii="Arial" w:hAnsi="Arial" w:cs="Arial"/>
-        </w:rPr>
-        <w:t xml:space="preserve"> (e.g., latent cognitive variables, behavioral measures, task conditions)</w:t>
-      </w:r>
-      <w:r>
-        <w:rPr>
-          <w:rFonts w:ascii="Arial" w:hAnsi="Arial" w:cs="Arial"/>
-        </w:rPr>
-        <w:t xml:space="preserve"> to predict </w:t>
-      </w:r>
-      <w:r>
-        <w:rPr>
-          <w:rFonts w:ascii="Arial" w:hAnsi="Arial" w:cs="Arial"/>
-        </w:rPr>
-        <w:t xml:space="preserve">neuronal activity (i.e., </w:t>
-      </w:r>
-      <w:r>
-        <w:rPr>
-          <w:rFonts w:ascii="Arial" w:hAnsi="Arial" w:cs="Arial"/>
-        </w:rPr>
-        <w:t>power</w:t>
-      </w:r>
-      <w:r>
-        <w:rPr>
-          <w:rFonts w:ascii="Arial" w:hAnsi="Arial" w:cs="Arial"/>
-        </w:rPr>
-        <w:t>)</w:t>
-      </w:r>
-      <w:r>
-        <w:rPr>
-          <w:rFonts w:ascii="Arial" w:hAnsi="Arial" w:cs="Arial"/>
-        </w:rPr>
-        <w:t>.</w:t>
-      </w:r>
-      <w:r>
-        <w:rPr>
-          <w:rFonts w:ascii="Arial" w:hAnsi="Arial" w:cs="Arial"/>
-        </w:rPr>
-        <w:t xml:space="preserve"> </w:t>
-      </w:r>
-      <w:r>
-        <w:rPr>
-          <w:rFonts w:ascii="Arial" w:hAnsi="Arial" w:cs="Arial"/>
-        </w:rPr>
-        <w:t xml:space="preserve">The </w:t>
+        <w:t xml:space="preserve">perform a linear univariate (or multivariate) regression using behaviorally-derived independent variables (e.g., latent cognitive variables, behavioral measures, task conditions) to predict neuronal activity (i.e., power). The </w:t>
       </w:r>
       <m:oMath>
         <m:r>
@@ -1425,19 +1251,7 @@
         <w:rPr>
           <w:rFonts w:ascii="Arial" w:hAnsi="Arial" w:cs="Arial"/>
         </w:rPr>
-        <w:t>represents the strength and direction of the relationship between each independent variable and the dependent variable. It is estimated from the regression model and reflects how changes in the independent variable are associated with changes in power at the specific time-frequency pair.</w:t>
-      </w:r>
-      <w:r>
-        <w:rPr>
-          <w:rFonts w:ascii="Arial" w:hAnsi="Arial" w:cs="Arial"/>
-        </w:rPr>
-        <w:t xml:space="preserve"> </w:t>
-      </w:r>
-      <w:r>
-        <w:rPr>
-          <w:rFonts w:ascii="Arial" w:hAnsi="Arial" w:cs="Arial"/>
-        </w:rPr>
-        <w:t xml:space="preserve">For each time-frequency pair, the </w:t>
+        <w:t xml:space="preserve">represents the strength and direction of the relationship between each independent variable and the dependent variable. It is estimated from the regression model and reflects how changes in the independent variable are associated with changes in power at the specific time-frequency pair. For each time-frequency pair, the </w:t>
       </w:r>
       <m:oMath>
         <m:r>
@@ -1477,13 +1291,7 @@
         <w:rPr>
           <w:rFonts w:ascii="Arial" w:hAnsi="Arial" w:cs="Arial"/>
         </w:rPr>
-        <w:t>.</w:t>
-      </w:r>
-      <w:r>
-        <w:rPr>
-          <w:rFonts w:ascii="Arial" w:hAnsi="Arial" w:cs="Arial"/>
-        </w:rPr>
-        <w:t xml:space="preserve"> A t-statistic is computed for the </w:t>
+        <w:t xml:space="preserve">. A t-statistic is computed for the </w:t>
       </w:r>
       <m:oMath>
         <m:r>
@@ -1497,25 +1305,7 @@
         <w:rPr>
           <w:rFonts w:ascii="Arial" w:hAnsi="Arial" w:cs="Arial"/>
         </w:rPr>
-        <w:t xml:space="preserve"> coefficient to capture </w:t>
-      </w:r>
-      <w:r>
-        <w:rPr>
-          <w:rFonts w:ascii="Arial" w:hAnsi="Arial" w:cs="Arial"/>
-        </w:rPr>
-        <w:t xml:space="preserve">how significantly different </w:t>
-      </w:r>
-      <w:r>
-        <w:rPr>
-          <w:rFonts w:ascii="Arial" w:hAnsi="Arial" w:cs="Arial"/>
-        </w:rPr>
-        <w:t xml:space="preserve">it </w:t>
-      </w:r>
-      <w:r>
-        <w:rPr>
-          <w:rFonts w:ascii="Arial" w:hAnsi="Arial" w:cs="Arial"/>
-        </w:rPr>
-        <w:t>is from zero</w:t>
+        <w:t xml:space="preserve"> coefficient to capture how significantly different it is from zero</w:t>
       </w:r>
       <w:r>
         <w:rPr>
@@ -1548,13 +1338,7 @@
         <w:rPr>
           <w:rFonts w:ascii="Arial" w:hAnsi="Arial" w:cs="Arial"/>
         </w:rPr>
-        <w:t xml:space="preserve"> </w:t>
-      </w:r>
-      <w:r>
-        <w:rPr>
-          <w:rFonts w:ascii="Arial" w:hAnsi="Arial" w:cs="Arial"/>
-        </w:rPr>
-        <w:t xml:space="preserve">A significance threshold is </w:t>
+        <w:t xml:space="preserve"> A significance threshold is </w:t>
       </w:r>
       <w:r>
         <w:rPr>
@@ -1820,25 +1604,7 @@
         <w:rPr>
           <w:rFonts w:ascii="Arial" w:hAnsi="Arial" w:cs="Arial"/>
         </w:rPr>
-        <w:t xml:space="preserve">Steps 1A/1B are repeated to define clusters and compute cluster statistics </w:t>
-      </w:r>
-      <w:r>
-        <w:rPr>
-          <w:rFonts w:ascii="Arial" w:hAnsi="Arial" w:cs="Arial"/>
-        </w:rPr>
-        <w:t>for each</w:t>
-      </w:r>
-      <w:r>
-        <w:rPr>
-          <w:rFonts w:ascii="Arial" w:hAnsi="Arial" w:cs="Arial"/>
-        </w:rPr>
-        <w:t xml:space="preserve"> permuted data</w:t>
-      </w:r>
-      <w:r>
-        <w:rPr>
-          <w:rFonts w:ascii="Arial" w:hAnsi="Arial" w:cs="Arial"/>
-        </w:rPr>
-        <w:t>set</w:t>
+        <w:t>Steps 1A/1B are repeated to define clusters and compute cluster statistics for each permuted dataset</w:t>
       </w:r>
       <w:r>
         <w:rPr>
@@ -2940,19 +2706,23 @@
             <w:rStyle w:val="Hyperlink"/>
             <w:rFonts w:ascii="Arial" w:hAnsi="Arial" w:cs="Arial"/>
           </w:rPr>
-          <w:t>http://doi.org/10.1016/j.neuroimage.2010.08.064</w:t>
+          <w:t>http://doi.org/10.1016/j.neuroima</w:t>
+        </w:r>
+        <w:r>
+          <w:rPr>
+            <w:rStyle w:val="Hyperlink"/>
+            <w:rFonts w:ascii="Arial" w:hAnsi="Arial" w:cs="Arial"/>
+          </w:rPr>
+          <w:t>g</w:t>
+        </w:r>
+        <w:r>
+          <w:rPr>
+            <w:rStyle w:val="Hyperlink"/>
+            <w:rFonts w:ascii="Arial" w:hAnsi="Arial" w:cs="Arial"/>
+          </w:rPr>
+          <w:t>e.2010.08.064</w:t>
         </w:r>
       </w:hyperlink>
-    </w:p>
-    <w:p>
-      <w:pPr>
-        <w:jc w:val="both"/>
-        <w:rPr>
-          <w:rFonts w:ascii="Arial" w:hAnsi="Arial" w:cs="Arial"/>
-          <w:b/>
-          <w:bCs/>
-        </w:rPr>
-      </w:pPr>
     </w:p>
     <w:p>
       <w:pPr>
@@ -3865,6 +3635,7 @@
   <w:style w:type="character" w:default="1" w:styleId="DefaultParagraphFont">
     <w:name w:val="Default Paragraph Font"/>
     <w:uiPriority w:val="1"/>
+    <w:semiHidden/>
     <w:unhideWhenUsed/>
   </w:style>
   <w:style w:type="table" w:default="1" w:styleId="TableNormal">
@@ -4297,6 +4068,18 @@
       <w:rFonts w:ascii="Times New Roman" w:hAnsi="Times New Roman" w:cs="Times New Roman"/>
     </w:rPr>
   </w:style>
+  <w:style w:type="character" w:styleId="FollowedHyperlink">
+    <w:name w:val="FollowedHyperlink"/>
+    <w:basedOn w:val="DefaultParagraphFont"/>
+    <w:uiPriority w:val="99"/>
+    <w:semiHidden/>
+    <w:unhideWhenUsed/>
+    <w:rsid w:val="007E0A99"/>
+    <w:rPr>
+      <w:color w:val="96607D" w:themeColor="followedHyperlink"/>
+      <w:u w:val="single"/>
+    </w:rPr>
+  </w:style>
 </w:styles>
 </file>
 

</xml_diff>